<commit_message>
ok without composition part
</commit_message>
<xml_diff>
--- a/DocGeneratorTest/DocTemplate/COA.docx
+++ b/DocGeneratorTest/DocTemplate/COA.docx
@@ -1,6 +1,6 @@
 
 <file path=word/document.xml><?xml version="1.0" encoding="utf-8"?>
-<w:document xmlns:wpc="http://schemas.microsoft.com/office/word/2010/wordprocessingCanvas" xmlns:cx="http://schemas.microsoft.com/office/drawing/2014/chartex" xmlns:cx1="http://schemas.microsoft.com/office/drawing/2015/9/8/chartex" xmlns:cx2="http://schemas.microsoft.com/office/drawing/2015/10/21/chartex" xmlns:mc="http://schemas.openxmlformats.org/markup-compatibility/2006" xmlns:o="urn:schemas-microsoft-com:office:office" xmlns:r="http://schemas.openxmlformats.org/officeDocument/2006/relationships" xmlns:m="http://schemas.openxmlformats.org/officeDocument/2006/math" xmlns:v="urn:schemas-microsoft-com:vml" xmlns:wp14="http://schemas.microsoft.com/office/word/2010/wordprocessingDrawing" xmlns:wp="http://schemas.openxmlformats.org/drawingml/2006/wordprocessingDrawing" xmlns:w10="urn:schemas-microsoft-com:office:word" xmlns:w="http://schemas.openxmlformats.org/wordprocessingml/2006/main" xmlns:w14="http://schemas.microsoft.com/office/word/2010/wordml" xmlns:w15="http://schemas.microsoft.com/office/word/2012/wordml" xmlns:w16se="http://schemas.microsoft.com/office/word/2015/wordml/symex" xmlns:wpg="http://schemas.microsoft.com/office/word/2010/wordprocessingGroup" xmlns:wpi="http://schemas.microsoft.com/office/word/2010/wordprocessingInk" xmlns:wne="http://schemas.microsoft.com/office/word/2006/wordml" xmlns:wps="http://schemas.microsoft.com/office/word/2010/wordprocessingShape" mc:Ignorable="w14 w15 w16se wp14">
+<w:document xmlns:wpc="http://schemas.microsoft.com/office/word/2010/wordprocessingCanvas" xmlns:cx="http://schemas.microsoft.com/office/drawing/2014/chartex" xmlns:cx1="http://schemas.microsoft.com/office/drawing/2015/9/8/chartex" xmlns:cx2="http://schemas.microsoft.com/office/drawing/2015/10/21/chartex" xmlns:cx3="http://schemas.microsoft.com/office/drawing/2016/5/9/chartex" xmlns:cx4="http://schemas.microsoft.com/office/drawing/2016/5/10/chartex" xmlns:cx5="http://schemas.microsoft.com/office/drawing/2016/5/11/chartex" xmlns:mc="http://schemas.openxmlformats.org/markup-compatibility/2006" xmlns:o="urn:schemas-microsoft-com:office:office" xmlns:r="http://schemas.openxmlformats.org/officeDocument/2006/relationships" xmlns:m="http://schemas.openxmlformats.org/officeDocument/2006/math" xmlns:v="urn:schemas-microsoft-com:vml" xmlns:wp14="http://schemas.microsoft.com/office/word/2010/wordprocessingDrawing" xmlns:wp="http://schemas.openxmlformats.org/drawingml/2006/wordprocessingDrawing" xmlns:w10="urn:schemas-microsoft-com:office:word" xmlns:w="http://schemas.openxmlformats.org/wordprocessingml/2006/main" xmlns:w14="http://schemas.microsoft.com/office/word/2010/wordml" xmlns:w15="http://schemas.microsoft.com/office/word/2012/wordml" xmlns:w16se="http://schemas.microsoft.com/office/word/2015/wordml/symex" xmlns:wpg="http://schemas.microsoft.com/office/word/2010/wordprocessingGroup" xmlns:wpi="http://schemas.microsoft.com/office/word/2010/wordprocessingInk" xmlns:wne="http://schemas.microsoft.com/office/word/2006/wordml" xmlns:wps="http://schemas.microsoft.com/office/word/2010/wordprocessingShape" mc:Ignorable="w14 w15 w16se wp14">
   <w:body>
     <w:tbl>
       <w:tblPr>
@@ -273,7 +273,16 @@
                 <w:sz w:val="18"/>
                 <w:szCs w:val="18"/>
               </w:rPr>
-              <w:t>PART NO.:</w:t>
+              <w:t xml:space="preserve">PART </w:t>
+            </w:r>
+            <w:r>
+              <w:rPr>
+                <w:rFonts w:ascii="Garamond" w:hAnsi="Garamond"/>
+                <w:b/>
+                <w:sz w:val="18"/>
+                <w:szCs w:val="18"/>
+              </w:rPr>
+              <w:t>NO.:</w:t>
             </w:r>
           </w:p>
         </w:tc>
@@ -536,7 +545,27 @@
                 <w:szCs w:val="18"/>
                 <w:lang w:eastAsia="zh-CN"/>
               </w:rPr>
-              <w:t>[Lot]</w:t>
+              <w:t>[</w:t>
+            </w:r>
+            <w:r>
+              <w:rPr>
+                <w:rFonts w:ascii="Garamond" w:eastAsia="宋体" w:hAnsi="Garamond" w:hint="eastAsia"/>
+                <w:b/>
+                <w:sz w:val="18"/>
+                <w:szCs w:val="18"/>
+                <w:lang w:eastAsia="zh-CN"/>
+              </w:rPr>
+              <w:t>ProductID</w:t>
+            </w:r>
+            <w:r>
+              <w:rPr>
+                <w:rFonts w:ascii="Garamond" w:eastAsia="宋体" w:hAnsi="Garamond"/>
+                <w:b/>
+                <w:sz w:val="18"/>
+                <w:szCs w:val="18"/>
+                <w:lang w:eastAsia="zh-CN"/>
+              </w:rPr>
+              <w:t>]</w:t>
             </w:r>
           </w:p>
           <w:p>
@@ -673,7 +702,17 @@
                 <w:szCs w:val="18"/>
                 <w:lang w:eastAsia="zh-CN"/>
               </w:rPr>
-              <w:t xml:space="preserve">[Material](at%) </w:t>
+              <w:t>[Composition</w:t>
+            </w:r>
+            <w:r>
+              <w:rPr>
+                <w:rFonts w:ascii="Garamond" w:eastAsia="宋体" w:hAnsi="Garamond"/>
+                <w:b/>
+                <w:sz w:val="18"/>
+                <w:szCs w:val="18"/>
+                <w:lang w:eastAsia="zh-CN"/>
+              </w:rPr>
+              <w:t xml:space="preserve">](at%) </w:t>
             </w:r>
             <w:r>
               <w:rPr>
@@ -713,7 +752,17 @@
                 <w:szCs w:val="18"/>
                 <w:lang w:eastAsia="zh-CN"/>
               </w:rPr>
-              <w:t>[Size]</w:t>
+              <w:t>[Dimension</w:t>
+            </w:r>
+            <w:r>
+              <w:rPr>
+                <w:rFonts w:ascii="Garamond" w:eastAsia="宋体" w:hAnsi="Garamond"/>
+                <w:b/>
+                <w:sz w:val="18"/>
+                <w:szCs w:val="18"/>
+                <w:lang w:eastAsia="zh-CN"/>
+              </w:rPr>
+              <w:t>]</w:t>
             </w:r>
             <w:r>
               <w:rPr>
@@ -959,14 +1008,13 @@
               <w:spacing w:line="240" w:lineRule="exact"/>
               <w:jc w:val="both"/>
               <w:rPr>
-                <w:rFonts w:ascii="Garamond" w:eastAsia="宋体" w:hAnsi="Garamond" w:hint="eastAsia"/>
-                <w:b/>
-                <w:sz w:val="18"/>
-                <w:szCs w:val="18"/>
-                <w:lang w:eastAsia="zh-CN"/>
-              </w:rPr>
-            </w:pPr>
-            <w:bookmarkStart w:id="0" w:name="_GoBack" w:colFirst="0" w:colLast="2"/>
+                <w:rFonts w:ascii="Garamond" w:eastAsia="宋体" w:hAnsi="Garamond"/>
+                <w:b/>
+                <w:sz w:val="18"/>
+                <w:szCs w:val="18"/>
+                <w:lang w:eastAsia="zh-CN"/>
+              </w:rPr>
+            </w:pPr>
           </w:p>
         </w:tc>
         <w:tc>
@@ -986,7 +1034,7 @@
               <w:ind w:right="360"/>
               <w:jc w:val="both"/>
               <w:rPr>
-                <w:rFonts w:ascii="Garamond" w:eastAsia="宋体" w:hAnsi="Garamond" w:hint="eastAsia"/>
+                <w:rFonts w:ascii="Garamond" w:eastAsia="宋体" w:hAnsi="Garamond"/>
                 <w:b/>
                 <w:sz w:val="18"/>
                 <w:szCs w:val="18"/>
@@ -1050,7 +1098,16 @@
                 <w:sz w:val="18"/>
                 <w:szCs w:val="18"/>
               </w:rPr>
-              <w:t>See Below Table</w:t>
+              <w:t xml:space="preserve">See Below </w:t>
+            </w:r>
+            <w:r>
+              <w:rPr>
+                <w:rFonts w:ascii="Garamond" w:hAnsi="Garamond"/>
+                <w:b/>
+                <w:sz w:val="18"/>
+                <w:szCs w:val="18"/>
+              </w:rPr>
+              <w:t>Table</w:t>
             </w:r>
           </w:p>
           <w:p>
@@ -1116,7 +1173,6 @@
           </w:p>
         </w:tc>
       </w:tr>
-      <w:bookmarkEnd w:id="0"/>
       <w:tr>
         <w:trPr>
           <w:trHeight w:val="170"/>
@@ -1445,7 +1501,19 @@
                 <w:szCs w:val="18"/>
                 <w:lang w:eastAsia="zh-CN"/>
               </w:rPr>
-              <w:t>[Lot]</w:t>
+              <w:t>[ProductID</w:t>
+            </w:r>
+            <w:bookmarkStart w:id="0" w:name="_GoBack"/>
+            <w:bookmarkEnd w:id="0"/>
+            <w:r>
+              <w:rPr>
+                <w:rFonts w:ascii="Garamond" w:eastAsia="宋体" w:hAnsi="Garamond"/>
+                <w:b/>
+                <w:sz w:val="18"/>
+                <w:szCs w:val="18"/>
+                <w:lang w:eastAsia="zh-CN"/>
+              </w:rPr>
+              <w:t>]</w:t>
             </w:r>
             <w:r>
               <w:rPr>
@@ -1483,7 +1551,17 @@
                 <w:szCs w:val="18"/>
                 <w:lang w:eastAsia="zh-CN"/>
               </w:rPr>
-              <w:t>[Size]</w:t>
+              <w:t>[Dimension</w:t>
+            </w:r>
+            <w:r>
+              <w:rPr>
+                <w:rFonts w:ascii="Garamond" w:eastAsia="宋体" w:hAnsi="Garamond"/>
+                <w:b/>
+                <w:sz w:val="18"/>
+                <w:szCs w:val="18"/>
+                <w:lang w:eastAsia="zh-CN"/>
+              </w:rPr>
+              <w:t>]</w:t>
             </w:r>
           </w:p>
         </w:tc>
@@ -1513,7 +1591,27 @@
                 <w:szCs w:val="18"/>
                 <w:lang w:eastAsia="zh-CN"/>
               </w:rPr>
-              <w:t xml:space="preserve"> [Dimension]</w:t>
+              <w:t xml:space="preserve"> [Dimension</w:t>
+            </w:r>
+            <w:r>
+              <w:rPr>
+                <w:rFonts w:ascii="Garamond" w:eastAsia="宋体" w:hAnsi="Garamond"/>
+                <w:b/>
+                <w:sz w:val="18"/>
+                <w:szCs w:val="18"/>
+                <w:lang w:eastAsia="zh-CN"/>
+              </w:rPr>
+              <w:t>Actual</w:t>
+            </w:r>
+            <w:r>
+              <w:rPr>
+                <w:rFonts w:ascii="Garamond" w:eastAsia="宋体" w:hAnsi="Garamond"/>
+                <w:b/>
+                <w:sz w:val="18"/>
+                <w:szCs w:val="18"/>
+                <w:lang w:eastAsia="zh-CN"/>
+              </w:rPr>
+              <w:t>]</w:t>
             </w:r>
           </w:p>
         </w:tc>
@@ -1680,7 +1778,15 @@
           <w:sz w:val="16"/>
           <w:szCs w:val="16"/>
         </w:rPr>
-        <w:t>This is to certify that this product has been made in accordance with customer P.O. number and material specification listed above.</w:t>
+        <w:t>This is to certify that</w:t>
+      </w:r>
+      <w:r>
+        <w:rPr>
+          <w:rFonts w:ascii="Garamond" w:hAnsi="Garamond"/>
+          <w:sz w:val="16"/>
+          <w:szCs w:val="16"/>
+        </w:rPr>
+        <w:t xml:space="preserve"> this product has been made in accordance with customer P.O. number and material specification listed above.</w:t>
       </w:r>
     </w:p>
     <w:tbl>
@@ -1730,7 +1836,7 @@
                 <w:rFonts w:ascii="Garamond" w:hAnsi="Garamond"/>
               </w:rPr>
               <w:pict>
-                <v:shape id="_x0000_i1025" type="#_x0000_t75" style="width:126pt;height:32.25pt" o:allowoverlap="f">
+                <v:shape id="_x0000_i1025" type="#_x0000_t75" style="width:126.45pt;height:32.05pt" o:allowoverlap="f">
                   <v:imagedata r:id="rId8" o:title="" gain="2147483647f" blacklevel="-15729f" grayscale="t" bilevel="t"/>
                 </v:shape>
               </w:pict>
@@ -1855,7 +1961,7 @@
 </file>
 
 <file path=word/endnotes.xml><?xml version="1.0" encoding="utf-8"?>
-<w:endnotes xmlns:wpc="http://schemas.microsoft.com/office/word/2010/wordprocessingCanvas" xmlns:cx="http://schemas.microsoft.com/office/drawing/2014/chartex" xmlns:cx1="http://schemas.microsoft.com/office/drawing/2015/9/8/chartex" xmlns:cx2="http://schemas.microsoft.com/office/drawing/2015/10/21/chartex" xmlns:mc="http://schemas.openxmlformats.org/markup-compatibility/2006" xmlns:o="urn:schemas-microsoft-com:office:office" xmlns:r="http://schemas.openxmlformats.org/officeDocument/2006/relationships" xmlns:m="http://schemas.openxmlformats.org/officeDocument/2006/math" xmlns:v="urn:schemas-microsoft-com:vml" xmlns:wp14="http://schemas.microsoft.com/office/word/2010/wordprocessingDrawing" xmlns:wp="http://schemas.openxmlformats.org/drawingml/2006/wordprocessingDrawing" xmlns:w10="urn:schemas-microsoft-com:office:word" xmlns:w="http://schemas.openxmlformats.org/wordprocessingml/2006/main" xmlns:w14="http://schemas.microsoft.com/office/word/2010/wordml" xmlns:w15="http://schemas.microsoft.com/office/word/2012/wordml" xmlns:w16se="http://schemas.microsoft.com/office/word/2015/wordml/symex" xmlns:wpg="http://schemas.microsoft.com/office/word/2010/wordprocessingGroup" xmlns:wpi="http://schemas.microsoft.com/office/word/2010/wordprocessingInk" xmlns:wne="http://schemas.microsoft.com/office/word/2006/wordml" xmlns:wps="http://schemas.microsoft.com/office/word/2010/wordprocessingShape" mc:Ignorable="w14 w15 w16se wp14">
+<w:endnotes xmlns:wpc="http://schemas.microsoft.com/office/word/2010/wordprocessingCanvas" xmlns:cx="http://schemas.microsoft.com/office/drawing/2014/chartex" xmlns:cx1="http://schemas.microsoft.com/office/drawing/2015/9/8/chartex" xmlns:cx2="http://schemas.microsoft.com/office/drawing/2015/10/21/chartex" xmlns:cx3="http://schemas.microsoft.com/office/drawing/2016/5/9/chartex" xmlns:cx4="http://schemas.microsoft.com/office/drawing/2016/5/10/chartex" xmlns:cx5="http://schemas.microsoft.com/office/drawing/2016/5/11/chartex" xmlns:mc="http://schemas.openxmlformats.org/markup-compatibility/2006" xmlns:o="urn:schemas-microsoft-com:office:office" xmlns:r="http://schemas.openxmlformats.org/officeDocument/2006/relationships" xmlns:m="http://schemas.openxmlformats.org/officeDocument/2006/math" xmlns:v="urn:schemas-microsoft-com:vml" xmlns:wp14="http://schemas.microsoft.com/office/word/2010/wordprocessingDrawing" xmlns:wp="http://schemas.openxmlformats.org/drawingml/2006/wordprocessingDrawing" xmlns:w10="urn:schemas-microsoft-com:office:word" xmlns:w="http://schemas.openxmlformats.org/wordprocessingml/2006/main" xmlns:w14="http://schemas.microsoft.com/office/word/2010/wordml" xmlns:w15="http://schemas.microsoft.com/office/word/2012/wordml" xmlns:w16se="http://schemas.microsoft.com/office/word/2015/wordml/symex" xmlns:wpg="http://schemas.microsoft.com/office/word/2010/wordprocessingGroup" xmlns:wpi="http://schemas.microsoft.com/office/word/2010/wordprocessingInk" xmlns:wne="http://schemas.microsoft.com/office/word/2006/wordml" xmlns:wps="http://schemas.microsoft.com/office/word/2010/wordprocessingShape" mc:Ignorable="w14 w15 w16se wp14">
   <w:endnote w:type="separator" w:id="-1">
     <w:p>
       <w:r>
@@ -1874,7 +1980,7 @@
 </file>
 
 <file path=word/footnotes.xml><?xml version="1.0" encoding="utf-8"?>
-<w:footnotes xmlns:wpc="http://schemas.microsoft.com/office/word/2010/wordprocessingCanvas" xmlns:cx="http://schemas.microsoft.com/office/drawing/2014/chartex" xmlns:cx1="http://schemas.microsoft.com/office/drawing/2015/9/8/chartex" xmlns:cx2="http://schemas.microsoft.com/office/drawing/2015/10/21/chartex" xmlns:mc="http://schemas.openxmlformats.org/markup-compatibility/2006" xmlns:o="urn:schemas-microsoft-com:office:office" xmlns:r="http://schemas.openxmlformats.org/officeDocument/2006/relationships" xmlns:m="http://schemas.openxmlformats.org/officeDocument/2006/math" xmlns:v="urn:schemas-microsoft-com:vml" xmlns:wp14="http://schemas.microsoft.com/office/word/2010/wordprocessingDrawing" xmlns:wp="http://schemas.openxmlformats.org/drawingml/2006/wordprocessingDrawing" xmlns:w10="urn:schemas-microsoft-com:office:word" xmlns:w="http://schemas.openxmlformats.org/wordprocessingml/2006/main" xmlns:w14="http://schemas.microsoft.com/office/word/2010/wordml" xmlns:w15="http://schemas.microsoft.com/office/word/2012/wordml" xmlns:w16se="http://schemas.microsoft.com/office/word/2015/wordml/symex" xmlns:wpg="http://schemas.microsoft.com/office/word/2010/wordprocessingGroup" xmlns:wpi="http://schemas.microsoft.com/office/word/2010/wordprocessingInk" xmlns:wne="http://schemas.microsoft.com/office/word/2006/wordml" xmlns:wps="http://schemas.microsoft.com/office/word/2010/wordprocessingShape" mc:Ignorable="w14 w15 w16se wp14">
+<w:footnotes xmlns:wpc="http://schemas.microsoft.com/office/word/2010/wordprocessingCanvas" xmlns:cx="http://schemas.microsoft.com/office/drawing/2014/chartex" xmlns:cx1="http://schemas.microsoft.com/office/drawing/2015/9/8/chartex" xmlns:cx2="http://schemas.microsoft.com/office/drawing/2015/10/21/chartex" xmlns:cx3="http://schemas.microsoft.com/office/drawing/2016/5/9/chartex" xmlns:cx4="http://schemas.microsoft.com/office/drawing/2016/5/10/chartex" xmlns:cx5="http://schemas.microsoft.com/office/drawing/2016/5/11/chartex" xmlns:mc="http://schemas.openxmlformats.org/markup-compatibility/2006" xmlns:o="urn:schemas-microsoft-com:office:office" xmlns:r="http://schemas.openxmlformats.org/officeDocument/2006/relationships" xmlns:m="http://schemas.openxmlformats.org/officeDocument/2006/math" xmlns:v="urn:schemas-microsoft-com:vml" xmlns:wp14="http://schemas.microsoft.com/office/word/2010/wordprocessingDrawing" xmlns:wp="http://schemas.openxmlformats.org/drawingml/2006/wordprocessingDrawing" xmlns:w10="urn:schemas-microsoft-com:office:word" xmlns:w="http://schemas.openxmlformats.org/wordprocessingml/2006/main" xmlns:w14="http://schemas.microsoft.com/office/word/2010/wordml" xmlns:w15="http://schemas.microsoft.com/office/word/2012/wordml" xmlns:w16se="http://schemas.microsoft.com/office/word/2015/wordml/symex" xmlns:wpg="http://schemas.microsoft.com/office/word/2010/wordprocessingGroup" xmlns:wpi="http://schemas.microsoft.com/office/word/2010/wordprocessingInk" xmlns:wne="http://schemas.microsoft.com/office/word/2006/wordml" xmlns:wps="http://schemas.microsoft.com/office/word/2010/wordprocessingShape" mc:Ignorable="w14 w15 w16se wp14">
   <w:footnote w:type="separator" w:id="-1">
     <w:p>
       <w:r>
@@ -1893,7 +1999,7 @@
 </file>
 
 <file path=word/header1.xml><?xml version="1.0" encoding="utf-8"?>
-<w:hdr xmlns:wpc="http://schemas.microsoft.com/office/word/2010/wordprocessingCanvas" xmlns:cx="http://schemas.microsoft.com/office/drawing/2014/chartex" xmlns:cx1="http://schemas.microsoft.com/office/drawing/2015/9/8/chartex" xmlns:cx2="http://schemas.microsoft.com/office/drawing/2015/10/21/chartex" xmlns:mc="http://schemas.openxmlformats.org/markup-compatibility/2006" xmlns:o="urn:schemas-microsoft-com:office:office" xmlns:r="http://schemas.openxmlformats.org/officeDocument/2006/relationships" xmlns:m="http://schemas.openxmlformats.org/officeDocument/2006/math" xmlns:v="urn:schemas-microsoft-com:vml" xmlns:wp14="http://schemas.microsoft.com/office/word/2010/wordprocessingDrawing" xmlns:wp="http://schemas.openxmlformats.org/drawingml/2006/wordprocessingDrawing" xmlns:w10="urn:schemas-microsoft-com:office:word" xmlns:w="http://schemas.openxmlformats.org/wordprocessingml/2006/main" xmlns:w14="http://schemas.microsoft.com/office/word/2010/wordml" xmlns:w15="http://schemas.microsoft.com/office/word/2012/wordml" xmlns:w16se="http://schemas.microsoft.com/office/word/2015/wordml/symex" xmlns:wpg="http://schemas.microsoft.com/office/word/2010/wordprocessingGroup" xmlns:wpi="http://schemas.microsoft.com/office/word/2010/wordprocessingInk" xmlns:wne="http://schemas.microsoft.com/office/word/2006/wordml" xmlns:wps="http://schemas.microsoft.com/office/word/2010/wordprocessingShape" mc:Ignorable="w14 w15 w16se wp14">
+<w:hdr xmlns:wpc="http://schemas.microsoft.com/office/word/2010/wordprocessingCanvas" xmlns:cx="http://schemas.microsoft.com/office/drawing/2014/chartex" xmlns:cx1="http://schemas.microsoft.com/office/drawing/2015/9/8/chartex" xmlns:cx2="http://schemas.microsoft.com/office/drawing/2015/10/21/chartex" xmlns:cx3="http://schemas.microsoft.com/office/drawing/2016/5/9/chartex" xmlns:cx4="http://schemas.microsoft.com/office/drawing/2016/5/10/chartex" xmlns:cx5="http://schemas.microsoft.com/office/drawing/2016/5/11/chartex" xmlns:mc="http://schemas.openxmlformats.org/markup-compatibility/2006" xmlns:o="urn:schemas-microsoft-com:office:office" xmlns:r="http://schemas.openxmlformats.org/officeDocument/2006/relationships" xmlns:m="http://schemas.openxmlformats.org/officeDocument/2006/math" xmlns:v="urn:schemas-microsoft-com:vml" xmlns:wp14="http://schemas.microsoft.com/office/word/2010/wordprocessingDrawing" xmlns:wp="http://schemas.openxmlformats.org/drawingml/2006/wordprocessingDrawing" xmlns:w10="urn:schemas-microsoft-com:office:word" xmlns:w="http://schemas.openxmlformats.org/wordprocessingml/2006/main" xmlns:w14="http://schemas.microsoft.com/office/word/2010/wordml" xmlns:w15="http://schemas.microsoft.com/office/word/2012/wordml" xmlns:w16se="http://schemas.microsoft.com/office/word/2015/wordml/symex" xmlns:wpg="http://schemas.microsoft.com/office/word/2010/wordprocessingGroup" xmlns:wpi="http://schemas.microsoft.com/office/word/2010/wordprocessingInk" xmlns:wne="http://schemas.microsoft.com/office/word/2006/wordml" xmlns:wps="http://schemas.microsoft.com/office/word/2010/wordprocessingShape" mc:Ignorable="w14 w15 w16se wp14">
   <w:p>
     <w:pPr>
       <w:pStyle w:val="a3"/>
@@ -1926,7 +2032,7 @@
     </w:rPrDefault>
     <w:pPrDefault/>
   </w:docDefaults>
-  <w:latentStyles w:defLockedState="0" w:defUIPriority="0" w:defSemiHidden="0" w:defUnhideWhenUsed="0" w:defQFormat="0" w:count="372">
+  <w:latentStyles w:defLockedState="0" w:defUIPriority="0" w:defSemiHidden="0" w:defUnhideWhenUsed="0" w:defQFormat="0" w:count="374">
     <w:lsdException w:name="Normal" w:qFormat="1"/>
     <w:lsdException w:name="heading 1" w:qFormat="1"/>
     <w:lsdException w:name="heading 2" w:semiHidden="1" w:unhideWhenUsed="1" w:qFormat="1"/>
@@ -1942,7 +2048,9 @@
     <w:lsdException w:name="Subtitle" w:qFormat="1"/>
     <w:lsdException w:name="Strong" w:qFormat="1"/>
     <w:lsdException w:name="Emphasis" w:qFormat="1"/>
-    <w:lsdException w:name="Normal Table" w:semiHidden="1" w:unhideWhenUsed="1"/>
+    <w:lsdException w:name="HTML Typewriter" w:semiHidden="1" w:unhideWhenUsed="1"/>
+    <w:lsdException w:name="Outline List 2" w:semiHidden="1" w:unhideWhenUsed="1"/>
+    <w:lsdException w:name="Outline List 3" w:semiHidden="1" w:unhideWhenUsed="1"/>
     <w:lsdException w:name="Table Simple 1" w:semiHidden="1" w:unhideWhenUsed="1"/>
     <w:lsdException w:name="Table Simple 2" w:semiHidden="1" w:unhideWhenUsed="1"/>
     <w:lsdException w:name="Table Simple 3" w:semiHidden="1" w:unhideWhenUsed="1"/>
@@ -1983,9 +2091,8 @@
     <w:lsdException w:name="Table Subtle 1" w:semiHidden="1" w:unhideWhenUsed="1"/>
     <w:lsdException w:name="Table Subtle 2" w:semiHidden="1" w:unhideWhenUsed="1"/>
     <w:lsdException w:name="Table Web 1" w:semiHidden="1" w:unhideWhenUsed="1"/>
-    <w:lsdException w:name="Table Web 2" w:semiHidden="1" w:unhideWhenUsed="1"/>
     <w:lsdException w:name="Table Web 3" w:semiHidden="1" w:unhideWhenUsed="1"/>
-    <w:lsdException w:name="Table Theme" w:semiHidden="1" w:unhideWhenUsed="1"/>
+    <w:lsdException w:name="Balloon Text" w:semiHidden="1" w:unhideWhenUsed="1"/>
     <w:lsdException w:name="Placeholder Text" w:semiHidden="1" w:uiPriority="99"/>
     <w:lsdException w:name="No Spacing" w:uiPriority="1" w:qFormat="1"/>
     <w:lsdException w:name="Light Shading" w:uiPriority="60"/>
@@ -2202,6 +2309,8 @@
     <w:lsdException w:name="List Table 6 Colorful Accent 6" w:uiPriority="51"/>
     <w:lsdException w:name="List Table 7 Colorful Accent 6" w:uiPriority="52"/>
     <w:lsdException w:name="Mention" w:semiHidden="1" w:uiPriority="99" w:unhideWhenUsed="1"/>
+    <w:lsdException w:name="Smart Hyperlink" w:semiHidden="1" w:uiPriority="99" w:unhideWhenUsed="1"/>
+    <w:lsdException w:name="Hashtag" w:semiHidden="1" w:uiPriority="99" w:unhideWhenUsed="1"/>
   </w:latentStyles>
   <w:style w:type="paragraph" w:default="1" w:styleId="a">
     <w:name w:val="Normal"/>
@@ -2593,7 +2702,7 @@
 </file>
 
 <file path=customXml/itemProps1.xml><?xml version="1.0" encoding="utf-8"?>
-<ds:datastoreItem xmlns:ds="http://schemas.openxmlformats.org/officeDocument/2006/customXml" ds:itemID="{787602BD-2D80-4E8B-88C4-8443082B6C3D}">
+<ds:datastoreItem xmlns:ds="http://schemas.openxmlformats.org/officeDocument/2006/customXml" ds:itemID="{1EAA34A6-0D71-4CCF-B3FC-40C61FC7F019}">
   <ds:schemaRefs>
     <ds:schemaRef ds:uri="http://schemas.openxmlformats.org/officeDocument/2006/bibliography"/>
   </ds:schemaRefs>

</xml_diff>